<commit_message>
added information regarding my HDFS HIVE bug
</commit_message>
<xml_diff>
--- a/Exercise 1/Investigations/Answers to Questions.docx
+++ b/Exercise 1/Investigations/Answers to Questions.docx
@@ -33,31 +33,56 @@
       </w:r>
     </w:p>
     <w:p>
-      <w:r>
+      <w:pPr>
+        <w:rPr>
+          <w:strike/>
+        </w:rPr>
+      </w:pPr>
+      <w:r>
+        <w:rPr>
+          <w:strike/>
+        </w:rPr>
         <w:t xml:space="preserve">Lastly, I didn’t successfully compute the correlation between quality and survey responses because Hive was corrupt on my runs and data loaded to tables would </w:t>
       </w:r>
       <w:proofErr w:type="gramStart"/>
       <w:r>
+        <w:rPr>
+          <w:strike/>
+        </w:rPr>
         <w:t xml:space="preserve">disappear </w:t>
       </w:r>
       <w:r>
+        <w:rPr>
+          <w:strike/>
+        </w:rPr>
         <w:t xml:space="preserve"> /</w:t>
       </w:r>
       <w:proofErr w:type="gramEnd"/>
       <w:r>
+        <w:rPr>
+          <w:strike/>
+        </w:rPr>
         <w:t xml:space="preserve"> be altered </w:t>
       </w:r>
       <w:r>
+        <w:rPr>
+          <w:strike/>
+        </w:rPr>
         <w:t>between queries.  I have not been able to debug as to why, but it wasted a lot of my damn time and I can’t find any documentation on it anywhere.</w:t>
       </w:r>
       <w:r>
-        <w:t xml:space="preserve">  I wrote the query to compute correlation and easily conclude whether a correlation exists o</w:t>
+        <w:rPr>
+          <w:strike/>
+        </w:rPr>
+        <w:t xml:space="preserve">  I wrote the query to compute correlation and easily conclude whether a correlation exists or not.  </w:t>
+      </w:r>
+    </w:p>
+    <w:p>
+      <w:r>
+        <w:t>I finally was able to get my query to run for the correlation between hospital quality and survey responses using the Pearson correlation.  The value was about -0.24 which corresponds to a weak negative correlation to survey responses for care quality.  This is a bit surprising because I would expect a hospital with a better score to solicit better survey responses.  Determining the reason behind this would be interesting but would require understanding the datasets in much greater detail.  This could be influence by many issues such as survey bias at good hospitals because patients are used to high quality care and have a higher bar than poor hospitals where patients are used to lower quality care, which is simply one possible hypothesis.</w:t>
       </w:r>
       <w:bookmarkStart w:id="0" w:name="_GoBack"/>
       <w:bookmarkEnd w:id="0"/>
-      <w:r>
-        <w:t xml:space="preserve">r not.  </w:t>
-      </w:r>
     </w:p>
     <w:p>
       <w:r>
@@ -231,6 +256,55 @@
                     <a:xfrm>
                       <a:off x="0" y="0"/>
                       <a:ext cx="5943600" cy="2295525"/>
+                    </a:xfrm>
+                    <a:prstGeom prst="rect">
+                      <a:avLst/>
+                    </a:prstGeom>
+                  </pic:spPr>
+                </pic:pic>
+              </a:graphicData>
+            </a:graphic>
+          </wp:inline>
+        </w:drawing>
+      </w:r>
+    </w:p>
+    <w:p>
+      <w:r>
+        <w:t>CORRELATION between quality and survey</w:t>
+      </w:r>
+    </w:p>
+    <w:p/>
+    <w:p>
+      <w:r>
+        <w:rPr>
+          <w:noProof/>
+        </w:rPr>
+        <w:lastRenderedPageBreak/>
+        <w:drawing>
+          <wp:inline distT="0" distB="0" distL="0" distR="0" wp14:anchorId="7AA44F3E" wp14:editId="0C80EF1E">
+            <wp:extent cx="5943600" cy="5493385"/>
+            <wp:effectExtent l="0" t="0" r="0" b="0"/>
+            <wp:docPr id="20" name="Picture 20"/>
+            <wp:cNvGraphicFramePr>
+              <a:graphicFrameLocks xmlns:a="http://schemas.openxmlformats.org/drawingml/2006/main" noChangeAspect="1"/>
+            </wp:cNvGraphicFramePr>
+            <a:graphic xmlns:a="http://schemas.openxmlformats.org/drawingml/2006/main">
+              <a:graphicData uri="http://schemas.openxmlformats.org/drawingml/2006/picture">
+                <pic:pic xmlns:pic="http://schemas.openxmlformats.org/drawingml/2006/picture">
+                  <pic:nvPicPr>
+                    <pic:cNvPr id="1" name=""/>
+                    <pic:cNvPicPr/>
+                  </pic:nvPicPr>
+                  <pic:blipFill>
+                    <a:blip r:embed="rId8"/>
+                    <a:stretch>
+                      <a:fillRect/>
+                    </a:stretch>
+                  </pic:blipFill>
+                  <pic:spPr>
+                    <a:xfrm>
+                      <a:off x="0" y="0"/>
+                      <a:ext cx="5943600" cy="5493385"/>
                     </a:xfrm>
                     <a:prstGeom prst="rect">
                       <a:avLst/>

</xml_diff>